<commit_message>
Made and passed the 2nd lab (base64)
</commit_message>
<xml_diff>
--- a/Lab_2/Lab2_summary.docx
+++ b/Lab_2/Lab2_summary.docx
@@ -121,6 +121,7 @@
           <w:b/>
           <w:sz w:val="32"/>
           <w:szCs w:val="32"/>
+          <w:lang w:val="ru-RU"/>
         </w:rPr>
       </w:pPr>
       <w:r>
@@ -899,6 +900,7 @@
         </w:rPr>
         <w:t xml:space="preserve">, при котором </w:t>
       </w:r>
+      <w:proofErr w:type="spellStart"/>
       <w:r>
         <w:rPr>
           <w:rFonts w:ascii="Times New Roman" w:hAnsi="Times New Roman" w:cs="Times New Roman"/>
@@ -907,6 +909,7 @@
         </w:rPr>
         <w:t>bq</w:t>
       </w:r>
+      <w:proofErr w:type="spellEnd"/>
       <w:r>
         <w:rPr>
           <w:rFonts w:ascii="Times New Roman" w:hAnsi="Times New Roman" w:cs="Times New Roman"/>
@@ -1372,14 +1375,6 @@
           <w:lang w:val="ru-RU"/>
         </w:rPr>
         <w:tab/>
-      </w:r>
-      <w:r>
-        <w:rPr>
-          <w:rFonts w:ascii="Times New Roman" w:hAnsi="Times New Roman" w:cs="Times New Roman"/>
-          <w:sz w:val="28"/>
-          <w:szCs w:val="28"/>
-          <w:lang w:val="ru-RU"/>
-        </w:rPr>
         <w:t xml:space="preserve">Если два простых числа отличаются на 2, то их называют </w:t>
       </w:r>
       <w:r>
@@ -1685,6 +1680,7 @@
         </w:rPr>
         <w:t xml:space="preserve"> + </w:t>
       </w:r>
+      <w:proofErr w:type="spellStart"/>
       <w:r>
         <w:rPr>
           <w:rFonts w:ascii="Times New Roman" w:hAnsi="Times New Roman" w:cs="Times New Roman"/>
@@ -1693,6 +1689,7 @@
         </w:rPr>
         <w:t>bv</w:t>
       </w:r>
+      <w:proofErr w:type="spellEnd"/>
       <w:r>
         <w:rPr>
           <w:rFonts w:ascii="Times New Roman" w:hAnsi="Times New Roman" w:cs="Times New Roman"/>
@@ -1771,6 +1768,7 @@
       <w:r>
         <w:rPr>
           <w:rFonts w:ascii="Times New Roman" w:hAnsi="Times New Roman" w:cs="Times New Roman"/>
+          <w:noProof/>
           <w:sz w:val="28"/>
           <w:szCs w:val="28"/>
         </w:rPr>
@@ -2290,6 +2288,7 @@
       <w:r>
         <w:rPr>
           <w:rFonts w:ascii="Times New Roman" w:hAnsi="Times New Roman" w:cs="Times New Roman"/>
+          <w:noProof/>
           <w:sz w:val="24"/>
           <w:szCs w:val="24"/>
           <w:lang w:val="ru-RU"/>
@@ -2489,6 +2488,7 @@
       </w:pPr>
       <w:r>
         <w:rPr>
+          <w:noProof/>
           <w:lang w:val="ru-RU"/>
         </w:rPr>
         <w:drawing>
@@ -2607,6 +2607,7 @@
       </w:pPr>
       <w:r>
         <w:rPr>
+          <w:noProof/>
           <w:lang w:val="ru-RU"/>
         </w:rPr>
         <w:drawing>
@@ -2678,6 +2679,7 @@
       <w:r>
         <w:rPr>
           <w:rFonts w:ascii="Times New Roman" w:hAnsi="Times New Roman" w:cs="Times New Roman"/>
+          <w:noProof/>
           <w:sz w:val="28"/>
           <w:szCs w:val="28"/>
         </w:rPr>
@@ -3022,6 +3024,7 @@
           <w:rFonts w:ascii="Times New Roman" w:eastAsiaTheme="minorEastAsia" w:hAnsi="Times New Roman" w:cs="Times New Roman"/>
           <w:sz w:val="28"/>
           <w:szCs w:val="28"/>
+          <w:lang w:val="en-US"/>
         </w:rPr>
       </w:pPr>
       <w:r>
@@ -3280,7 +3283,23 @@
           <w:sz w:val="28"/>
           <w:szCs w:val="28"/>
         </w:rPr>
-        <w:t>В итоге, после выполнения всех операций в «решете» останутся числа: 367, 373, 379, 383, 397, 401. Эти числа совпадают с найденными ранее простыми числами на промежутке [367, 401].</w:t>
+        <w:t>В итоге, после выполнения всех операций в «решете» останутся числа: 367, 373, 379, 383,</w:t>
+      </w:r>
+      <w:r>
+        <w:rPr>
+          <w:rFonts w:ascii="Times New Roman" w:eastAsiaTheme="minorEastAsia" w:hAnsi="Times New Roman" w:cs="Times New Roman"/>
+          <w:sz w:val="28"/>
+          <w:szCs w:val="28"/>
+        </w:rPr>
+        <w:t xml:space="preserve"> 389,</w:t>
+      </w:r>
+      <w:r>
+        <w:rPr>
+          <w:rFonts w:ascii="Times New Roman" w:eastAsiaTheme="minorEastAsia" w:hAnsi="Times New Roman" w:cs="Times New Roman"/>
+          <w:sz w:val="28"/>
+          <w:szCs w:val="28"/>
+        </w:rPr>
+        <w:t xml:space="preserve"> 397, 401. Эти числа совпадают с найденными ранее простыми числами на промежутке [367, 401].</w:t>
       </w:r>
     </w:p>
     <w:p>
@@ -3966,6 +3985,7 @@
   <w:style w:type="character" w:default="1" w:styleId="DefaultParagraphFont">
     <w:name w:val="Default Paragraph Font"/>
     <w:uiPriority w:val="1"/>
+    <w:semiHidden/>
     <w:unhideWhenUsed/>
   </w:style>
   <w:style w:type="table" w:default="1" w:styleId="TableNormal">

</xml_diff>